<commit_message>
Edited Pass/Fail/Error Table for Prompt 2
</commit_message>
<xml_diff>
--- a/Version2PromptResultsTable.docx
+++ b/Version2PromptResultsTable.docx
@@ -258,9 +258,11 @@
             <w:pPr>
               <w:jc w:val="center"/>
             </w:pPr>
+            <w:proofErr w:type="spellStart"/>
             <w:r>
               <w:t>Mergesort</w:t>
             </w:r>
+            <w:proofErr w:type="spellEnd"/>
           </w:p>
         </w:tc>
         <w:tc>
@@ -496,6 +498,37 @@
       </w:tr>
     </w:tbl>
     <w:p/>
+    <w:p/>
+    <w:p>
+      <w:pPr>
+        <w:jc w:val="center"/>
+        <w:rPr>
+          <w:b/>
+          <w:bCs/>
+        </w:rPr>
+      </w:pPr>
+      <w:r>
+        <w:rPr>
+          <w:b/>
+          <w:bCs/>
+        </w:rPr>
+        <w:t xml:space="preserve">Pass/Fail/Error Results for ChatGPT &amp; Llama 3  with Prompt </w:t>
+      </w:r>
+      <w:r>
+        <w:rPr>
+          <w:b/>
+          <w:bCs/>
+        </w:rPr>
+        <w:t>2</w:t>
+      </w:r>
+      <w:r>
+        <w:rPr>
+          <w:b/>
+          <w:bCs/>
+        </w:rPr>
+        <w:t xml:space="preserve">       </w:t>
+      </w:r>
+    </w:p>
     <w:tbl>
       <w:tblPr>
         <w:tblStyle w:val="TableGrid"/>
@@ -752,9 +785,11 @@
             <w:pPr>
               <w:jc w:val="center"/>
             </w:pPr>
+            <w:proofErr w:type="spellStart"/>
             <w:r>
               <w:t>ExactMatch</w:t>
             </w:r>
+            <w:proofErr w:type="spellEnd"/>
           </w:p>
         </w:tc>
         <w:tc>
@@ -768,6 +803,9 @@
             <w:r>
               <w:t>6</w:t>
             </w:r>
+            <w:r>
+              <w:t xml:space="preserve"> / 11</w:t>
+            </w:r>
           </w:p>
         </w:tc>
         <w:tc>
@@ -781,6 +819,9 @@
             <w:r>
               <w:t>5</w:t>
             </w:r>
+            <w:r>
+              <w:t xml:space="preserve"> / 11</w:t>
+            </w:r>
           </w:p>
         </w:tc>
         <w:tc>
@@ -794,6 +835,9 @@
             <w:r>
               <w:t>0</w:t>
             </w:r>
+            <w:r>
+              <w:t xml:space="preserve"> / 11</w:t>
+            </w:r>
           </w:p>
         </w:tc>
         <w:tc>
@@ -807,6 +851,9 @@
             <w:r>
               <w:t>1</w:t>
             </w:r>
+            <w:r>
+              <w:t xml:space="preserve"> / 11</w:t>
+            </w:r>
           </w:p>
         </w:tc>
         <w:tc>
@@ -820,6 +867,9 @@
             <w:r>
               <w:t>9</w:t>
             </w:r>
+            <w:r>
+              <w:t xml:space="preserve"> / 11</w:t>
+            </w:r>
           </w:p>
         </w:tc>
         <w:tc>
@@ -832,6 +882,9 @@
             </w:pPr>
             <w:r>
               <w:t>1</w:t>
+            </w:r>
+            <w:r>
+              <w:t xml:space="preserve"> / 11</w:t>
             </w:r>
           </w:p>
         </w:tc>
@@ -848,9 +901,11 @@
             <w:pPr>
               <w:jc w:val="center"/>
             </w:pPr>
+            <w:proofErr w:type="spellStart"/>
             <w:r>
               <w:t>FibIte</w:t>
             </w:r>
+            <w:proofErr w:type="spellEnd"/>
           </w:p>
         </w:tc>
         <w:tc>
@@ -864,6 +919,9 @@
             <w:r>
               <w:t>6</w:t>
             </w:r>
+            <w:r>
+              <w:t xml:space="preserve"> / 11</w:t>
+            </w:r>
           </w:p>
         </w:tc>
         <w:tc>
@@ -877,6 +935,9 @@
             <w:r>
               <w:t>5</w:t>
             </w:r>
+            <w:r>
+              <w:t xml:space="preserve"> / 11</w:t>
+            </w:r>
           </w:p>
         </w:tc>
         <w:tc>
@@ -890,6 +951,9 @@
             <w:r>
               <w:t>0</w:t>
             </w:r>
+            <w:r>
+              <w:t xml:space="preserve"> / 11</w:t>
+            </w:r>
           </w:p>
         </w:tc>
         <w:tc>
@@ -903,6 +967,9 @@
             <w:r>
               <w:t>1</w:t>
             </w:r>
+            <w:r>
+              <w:t xml:space="preserve"> / 11</w:t>
+            </w:r>
           </w:p>
         </w:tc>
         <w:tc>
@@ -916,6 +983,9 @@
             <w:r>
               <w:t>9</w:t>
             </w:r>
+            <w:r>
+              <w:t xml:space="preserve"> / 11</w:t>
+            </w:r>
           </w:p>
         </w:tc>
         <w:tc>
@@ -928,6 +998,9 @@
             </w:pPr>
             <w:r>
               <w:t>1</w:t>
+            </w:r>
+            <w:r>
+              <w:t xml:space="preserve"> / 11</w:t>
             </w:r>
           </w:p>
         </w:tc>
@@ -960,6 +1033,9 @@
             <w:r>
               <w:t>10</w:t>
             </w:r>
+            <w:r>
+              <w:t xml:space="preserve"> / 11</w:t>
+            </w:r>
           </w:p>
         </w:tc>
         <w:tc>
@@ -973,6 +1049,9 @@
             <w:r>
               <w:t>1</w:t>
             </w:r>
+            <w:r>
+              <w:t xml:space="preserve"> / 11</w:t>
+            </w:r>
           </w:p>
         </w:tc>
         <w:tc>
@@ -986,6 +1065,9 @@
             <w:r>
               <w:t>0</w:t>
             </w:r>
+            <w:r>
+              <w:t xml:space="preserve"> / 11</w:t>
+            </w:r>
           </w:p>
         </w:tc>
         <w:tc>
@@ -999,6 +1081,9 @@
             <w:r>
               <w:t>11</w:t>
             </w:r>
+            <w:r>
+              <w:t xml:space="preserve"> / 11</w:t>
+            </w:r>
           </w:p>
         </w:tc>
         <w:tc>
@@ -1012,6 +1097,9 @@
             <w:r>
               <w:t>0</w:t>
             </w:r>
+            <w:r>
+              <w:t xml:space="preserve"> / 11</w:t>
+            </w:r>
           </w:p>
         </w:tc>
         <w:tc>
@@ -1024,6 +1112,9 @@
             </w:pPr>
             <w:r>
               <w:t>0</w:t>
+            </w:r>
+            <w:r>
+              <w:t xml:space="preserve"> / 11</w:t>
             </w:r>
           </w:p>
         </w:tc>
@@ -1056,6 +1147,9 @@
             <w:r>
               <w:t>11</w:t>
             </w:r>
+            <w:r>
+              <w:t xml:space="preserve"> / 11</w:t>
+            </w:r>
           </w:p>
         </w:tc>
         <w:tc>
@@ -1069,6 +1163,9 @@
             <w:r>
               <w:t>0</w:t>
             </w:r>
+            <w:r>
+              <w:t xml:space="preserve"> / 11</w:t>
+            </w:r>
           </w:p>
         </w:tc>
         <w:tc>
@@ -1082,6 +1179,9 @@
             <w:r>
               <w:t>0</w:t>
             </w:r>
+            <w:r>
+              <w:t xml:space="preserve"> / 11</w:t>
+            </w:r>
           </w:p>
         </w:tc>
         <w:tc>
@@ -1095,6 +1195,9 @@
             <w:r>
               <w:t>8</w:t>
             </w:r>
+            <w:r>
+              <w:t xml:space="preserve"> / 11</w:t>
+            </w:r>
           </w:p>
         </w:tc>
         <w:tc>
@@ -1108,6 +1211,9 @@
             <w:r>
               <w:t>3</w:t>
             </w:r>
+            <w:r>
+              <w:t xml:space="preserve"> / 11</w:t>
+            </w:r>
           </w:p>
         </w:tc>
         <w:tc>
@@ -1120,6 +1226,9 @@
             </w:pPr>
             <w:r>
               <w:t>0</w:t>
+            </w:r>
+            <w:r>
+              <w:t xml:space="preserve"> / 11</w:t>
             </w:r>
           </w:p>
         </w:tc>
@@ -1152,6 +1261,9 @@
             <w:r>
               <w:t>0</w:t>
             </w:r>
+            <w:r>
+              <w:t xml:space="preserve"> / 11</w:t>
+            </w:r>
           </w:p>
         </w:tc>
         <w:tc>
@@ -1165,6 +1277,9 @@
             <w:r>
               <w:t>11</w:t>
             </w:r>
+            <w:r>
+              <w:t xml:space="preserve"> / 11</w:t>
+            </w:r>
           </w:p>
         </w:tc>
         <w:tc>
@@ -1178,6 +1293,9 @@
             <w:r>
               <w:t>0</w:t>
             </w:r>
+            <w:r>
+              <w:t xml:space="preserve"> / 11</w:t>
+            </w:r>
           </w:p>
         </w:tc>
         <w:tc>
@@ -1191,6 +1309,9 @@
             <w:r>
               <w:t>0</w:t>
             </w:r>
+            <w:r>
+              <w:t xml:space="preserve"> / 11</w:t>
+            </w:r>
           </w:p>
         </w:tc>
         <w:tc>
@@ -1204,6 +1325,9 @@
             <w:r>
               <w:t>11</w:t>
             </w:r>
+            <w:r>
+              <w:t xml:space="preserve"> / 11</w:t>
+            </w:r>
           </w:p>
         </w:tc>
         <w:tc>
@@ -1216,6 +1340,9 @@
             </w:pPr>
             <w:r>
               <w:t>0</w:t>
+            </w:r>
+            <w:r>
+              <w:t xml:space="preserve"> / 11</w:t>
             </w:r>
           </w:p>
         </w:tc>
@@ -1232,9 +1359,11 @@
             <w:pPr>
               <w:jc w:val="center"/>
             </w:pPr>
+            <w:proofErr w:type="spellStart"/>
             <w:r>
               <w:t>MaxMinRec</w:t>
             </w:r>
+            <w:proofErr w:type="spellEnd"/>
           </w:p>
         </w:tc>
         <w:tc>
@@ -1248,6 +1377,9 @@
             <w:r>
               <w:t>9</w:t>
             </w:r>
+            <w:r>
+              <w:t xml:space="preserve"> / 11</w:t>
+            </w:r>
           </w:p>
         </w:tc>
         <w:tc>
@@ -1261,6 +1393,9 @@
             <w:r>
               <w:t>2</w:t>
             </w:r>
+            <w:r>
+              <w:t xml:space="preserve"> / 11</w:t>
+            </w:r>
           </w:p>
         </w:tc>
         <w:tc>
@@ -1274,6 +1409,9 @@
             <w:r>
               <w:t>0</w:t>
             </w:r>
+            <w:r>
+              <w:t xml:space="preserve"> / 11</w:t>
+            </w:r>
           </w:p>
         </w:tc>
         <w:tc>
@@ -1287,6 +1425,9 @@
             <w:r>
               <w:t>8</w:t>
             </w:r>
+            <w:r>
+              <w:t xml:space="preserve"> / 11</w:t>
+            </w:r>
           </w:p>
         </w:tc>
         <w:tc>
@@ -1300,6 +1441,9 @@
             <w:r>
               <w:t>3</w:t>
             </w:r>
+            <w:r>
+              <w:t xml:space="preserve"> / 11</w:t>
+            </w:r>
           </w:p>
         </w:tc>
         <w:tc>
@@ -1312,6 +1456,9 @@
             </w:pPr>
             <w:r>
               <w:t>0</w:t>
+            </w:r>
+            <w:r>
+              <w:t xml:space="preserve"> / 11</w:t>
             </w:r>
           </w:p>
         </w:tc>
@@ -1328,9 +1475,11 @@
             <w:pPr>
               <w:jc w:val="center"/>
             </w:pPr>
+            <w:proofErr w:type="spellStart"/>
             <w:r>
               <w:t>Mergesort</w:t>
             </w:r>
+            <w:proofErr w:type="spellEnd"/>
           </w:p>
         </w:tc>
         <w:tc>
@@ -1344,6 +1493,9 @@
             <w:r>
               <w:t>11</w:t>
             </w:r>
+            <w:r>
+              <w:t xml:space="preserve"> / 11</w:t>
+            </w:r>
           </w:p>
         </w:tc>
         <w:tc>
@@ -1357,6 +1509,9 @@
             <w:r>
               <w:t>0</w:t>
             </w:r>
+            <w:r>
+              <w:t xml:space="preserve"> / 11</w:t>
+            </w:r>
           </w:p>
         </w:tc>
         <w:tc>
@@ -1370,6 +1525,9 @@
             <w:r>
               <w:t>0</w:t>
             </w:r>
+            <w:r>
+              <w:t xml:space="preserve"> / 11</w:t>
+            </w:r>
           </w:p>
         </w:tc>
         <w:tc>
@@ -1383,6 +1541,9 @@
             <w:r>
               <w:t>0</w:t>
             </w:r>
+            <w:r>
+              <w:t xml:space="preserve"> / 11</w:t>
+            </w:r>
           </w:p>
         </w:tc>
         <w:tc>
@@ -1396,6 +1557,9 @@
             <w:r>
               <w:t>0</w:t>
             </w:r>
+            <w:r>
+              <w:t xml:space="preserve"> / 11</w:t>
+            </w:r>
           </w:p>
         </w:tc>
         <w:tc>
@@ -1408,6 +1572,9 @@
             </w:pPr>
             <w:r>
               <w:t>11</w:t>
+            </w:r>
+            <w:r>
+              <w:t xml:space="preserve"> / 11</w:t>
             </w:r>
           </w:p>
         </w:tc>
@@ -1424,9 +1591,11 @@
             <w:pPr>
               <w:jc w:val="center"/>
             </w:pPr>
+            <w:proofErr w:type="spellStart"/>
             <w:r>
               <w:t>MultMatrixCost</w:t>
             </w:r>
+            <w:proofErr w:type="spellEnd"/>
           </w:p>
         </w:tc>
         <w:tc>
@@ -1440,6 +1609,9 @@
             <w:r>
               <w:t>3</w:t>
             </w:r>
+            <w:r>
+              <w:t xml:space="preserve"> / 11</w:t>
+            </w:r>
           </w:p>
         </w:tc>
         <w:tc>
@@ -1453,6 +1625,9 @@
             <w:r>
               <w:t>8</w:t>
             </w:r>
+            <w:r>
+              <w:t xml:space="preserve"> / 11</w:t>
+            </w:r>
           </w:p>
         </w:tc>
         <w:tc>
@@ -1466,6 +1641,9 @@
             <w:r>
               <w:t>0</w:t>
             </w:r>
+            <w:r>
+              <w:t xml:space="preserve"> / 11</w:t>
+            </w:r>
           </w:p>
         </w:tc>
         <w:tc>
@@ -1479,6 +1657,9 @@
             <w:r>
               <w:t>0</w:t>
             </w:r>
+            <w:r>
+              <w:t xml:space="preserve"> / 11</w:t>
+            </w:r>
           </w:p>
         </w:tc>
         <w:tc>
@@ -1492,6 +1673,9 @@
             <w:r>
               <w:t>10</w:t>
             </w:r>
+            <w:r>
+              <w:t xml:space="preserve"> / 11</w:t>
+            </w:r>
           </w:p>
         </w:tc>
         <w:tc>
@@ -1504,6 +1688,9 @@
             </w:pPr>
             <w:r>
               <w:t>1</w:t>
+            </w:r>
+            <w:r>
+              <w:t xml:space="preserve"> / 11</w:t>
             </w:r>
           </w:p>
         </w:tc>
@@ -1536,6 +1723,9 @@
             <w:r>
               <w:t>10</w:t>
             </w:r>
+            <w:r>
+              <w:t xml:space="preserve"> / 11</w:t>
+            </w:r>
           </w:p>
         </w:tc>
         <w:tc>
@@ -1549,6 +1739,9 @@
             <w:r>
               <w:t>1</w:t>
             </w:r>
+            <w:r>
+              <w:t xml:space="preserve"> / 11</w:t>
+            </w:r>
           </w:p>
         </w:tc>
         <w:tc>
@@ -1562,6 +1755,9 @@
             <w:r>
               <w:t>0</w:t>
             </w:r>
+            <w:r>
+              <w:t xml:space="preserve"> / 11</w:t>
+            </w:r>
           </w:p>
         </w:tc>
         <w:tc>
@@ -1575,6 +1771,9 @@
             <w:r>
               <w:t>2</w:t>
             </w:r>
+            <w:r>
+              <w:t xml:space="preserve"> / 11</w:t>
+            </w:r>
           </w:p>
         </w:tc>
         <w:tc>
@@ -1588,6 +1787,9 @@
             <w:r>
               <w:t>8</w:t>
             </w:r>
+            <w:r>
+              <w:t xml:space="preserve"> / 11</w:t>
+            </w:r>
           </w:p>
         </w:tc>
         <w:tc>
@@ -1600,6 +1802,9 @@
             </w:pPr>
             <w:r>
               <w:t>1</w:t>
+            </w:r>
+            <w:r>
+              <w:t xml:space="preserve"> / 11</w:t>
             </w:r>
           </w:p>
         </w:tc>
@@ -1616,9 +1821,11 @@
             <w:pPr>
               <w:jc w:val="center"/>
             </w:pPr>
+            <w:proofErr w:type="spellStart"/>
             <w:r>
               <w:t>StackArray</w:t>
             </w:r>
+            <w:proofErr w:type="spellEnd"/>
           </w:p>
         </w:tc>
         <w:tc>
@@ -1632,6 +1839,9 @@
             <w:r>
               <w:t>11</w:t>
             </w:r>
+            <w:r>
+              <w:t xml:space="preserve"> / 11</w:t>
+            </w:r>
           </w:p>
         </w:tc>
         <w:tc>
@@ -1645,6 +1855,9 @@
             <w:r>
               <w:t>0</w:t>
             </w:r>
+            <w:r>
+              <w:t xml:space="preserve"> / 11</w:t>
+            </w:r>
           </w:p>
         </w:tc>
         <w:tc>
@@ -1658,6 +1871,9 @@
             <w:r>
               <w:t>0</w:t>
             </w:r>
+            <w:r>
+              <w:t xml:space="preserve"> / 11</w:t>
+            </w:r>
           </w:p>
         </w:tc>
         <w:tc>
@@ -1671,6 +1887,9 @@
             <w:r>
               <w:t>8</w:t>
             </w:r>
+            <w:r>
+              <w:t xml:space="preserve"> / 11</w:t>
+            </w:r>
           </w:p>
         </w:tc>
         <w:tc>
@@ -1684,6 +1903,9 @@
             <w:r>
               <w:t>0</w:t>
             </w:r>
+            <w:r>
+              <w:t xml:space="preserve"> / 11</w:t>
+            </w:r>
           </w:p>
         </w:tc>
         <w:tc>
@@ -1696,6 +1918,9 @@
             </w:pPr>
             <w:r>
               <w:t>3</w:t>
+            </w:r>
+            <w:r>
+              <w:t xml:space="preserve"> / 11</w:t>
             </w:r>
           </w:p>
         </w:tc>
@@ -1744,6 +1969,13 @@
               </w:rPr>
               <w:t>77</w:t>
             </w:r>
+            <w:r>
+              <w:rPr>
+                <w:b/>
+                <w:bCs/>
+              </w:rPr>
+              <w:t xml:space="preserve"> / 110</w:t>
+            </w:r>
           </w:p>
         </w:tc>
         <w:tc>
@@ -1765,6 +1997,13 @@
               </w:rPr>
               <w:t>33</w:t>
             </w:r>
+            <w:r>
+              <w:rPr>
+                <w:b/>
+                <w:bCs/>
+              </w:rPr>
+              <w:t xml:space="preserve"> / 110</w:t>
+            </w:r>
           </w:p>
         </w:tc>
         <w:tc>
@@ -1786,6 +2025,13 @@
               </w:rPr>
               <w:t>0</w:t>
             </w:r>
+            <w:r>
+              <w:rPr>
+                <w:b/>
+                <w:bCs/>
+              </w:rPr>
+              <w:t xml:space="preserve"> / 110</w:t>
+            </w:r>
           </w:p>
         </w:tc>
         <w:tc>
@@ -1807,6 +2053,13 @@
               </w:rPr>
               <w:t>39</w:t>
             </w:r>
+            <w:r>
+              <w:rPr>
+                <w:b/>
+                <w:bCs/>
+              </w:rPr>
+              <w:t xml:space="preserve"> / 110</w:t>
+            </w:r>
           </w:p>
         </w:tc>
         <w:tc>
@@ -1828,6 +2081,13 @@
               </w:rPr>
               <w:t>53</w:t>
             </w:r>
+            <w:r>
+              <w:rPr>
+                <w:b/>
+                <w:bCs/>
+              </w:rPr>
+              <w:t xml:space="preserve"> / 110</w:t>
+            </w:r>
           </w:p>
         </w:tc>
         <w:tc>
@@ -1848,6 +2108,13 @@
                 <w:bCs/>
               </w:rPr>
               <w:t>18</w:t>
+            </w:r>
+            <w:r>
+              <w:rPr>
+                <w:b/>
+                <w:bCs/>
+              </w:rPr>
+              <w:t xml:space="preserve"> / 110</w:t>
             </w:r>
           </w:p>
         </w:tc>

</xml_diff>

<commit_message>
Finished some Halstead for StackArray for ChatGPT Prompt 2
</commit_message>
<xml_diff>
--- a/Version2PromptResultsTable.docx
+++ b/Version2PromptResultsTable.docx
@@ -258,11 +258,9 @@
             <w:pPr>
               <w:jc w:val="center"/>
             </w:pPr>
-            <w:proofErr w:type="spellStart"/>
             <w:r>
               <w:t>Mergesort</w:t>
             </w:r>
-            <w:proofErr w:type="spellEnd"/>
           </w:p>
         </w:tc>
         <w:tc>
@@ -519,14 +517,7 @@
           <w:b/>
           <w:bCs/>
         </w:rPr>
-        <w:t>2</w:t>
-      </w:r>
-      <w:r>
-        <w:rPr>
-          <w:b/>
-          <w:bCs/>
-        </w:rPr>
-        <w:t xml:space="preserve">       </w:t>
+        <w:t xml:space="preserve">2       </w:t>
       </w:r>
     </w:p>
     <w:tbl>
@@ -785,11 +776,9 @@
             <w:pPr>
               <w:jc w:val="center"/>
             </w:pPr>
-            <w:proofErr w:type="spellStart"/>
             <w:r>
               <w:t>ExactMatch</w:t>
             </w:r>
-            <w:proofErr w:type="spellEnd"/>
           </w:p>
         </w:tc>
         <w:tc>
@@ -901,11 +890,9 @@
             <w:pPr>
               <w:jc w:val="center"/>
             </w:pPr>
-            <w:proofErr w:type="spellStart"/>
             <w:r>
               <w:t>FibIte</w:t>
             </w:r>
-            <w:proofErr w:type="spellEnd"/>
           </w:p>
         </w:tc>
         <w:tc>
@@ -1359,11 +1346,9 @@
             <w:pPr>
               <w:jc w:val="center"/>
             </w:pPr>
-            <w:proofErr w:type="spellStart"/>
             <w:r>
               <w:t>MaxMinRec</w:t>
             </w:r>
-            <w:proofErr w:type="spellEnd"/>
           </w:p>
         </w:tc>
         <w:tc>
@@ -1475,11 +1460,9 @@
             <w:pPr>
               <w:jc w:val="center"/>
             </w:pPr>
-            <w:proofErr w:type="spellStart"/>
             <w:r>
               <w:t>Mergesort</w:t>
             </w:r>
-            <w:proofErr w:type="spellEnd"/>
           </w:p>
         </w:tc>
         <w:tc>
@@ -1591,11 +1574,9 @@
             <w:pPr>
               <w:jc w:val="center"/>
             </w:pPr>
-            <w:proofErr w:type="spellStart"/>
             <w:r>
               <w:t>MultMatrixCost</w:t>
             </w:r>
-            <w:proofErr w:type="spellEnd"/>
           </w:p>
         </w:tc>
         <w:tc>
@@ -1821,11 +1802,9 @@
             <w:pPr>
               <w:jc w:val="center"/>
             </w:pPr>
-            <w:proofErr w:type="spellStart"/>
             <w:r>
               <w:t>StackArray</w:t>
             </w:r>
-            <w:proofErr w:type="spellEnd"/>
           </w:p>
         </w:tc>
         <w:tc>

</xml_diff>